<commit_message>
Updated documents. Add User to ride functionality updates. Notification funct updates
</commit_message>
<xml_diff>
--- a/Deliverables Senior Project/Deliverable3-VirtualQueue.docx
+++ b/Deliverables Senior Project/Deliverable3-VirtualQueue.docx
@@ -183,7 +183,7 @@
           <w:szCs w:val="23"/>
         </w:rPr>
       </w:pPr>
-      <w:hyperlink r:id="rId6" w:history="1">
+      <w:hyperlink r:id="rId8" w:history="1">
         <w:r>
           <w:rPr>
             <w:color w:val="000000"/>
@@ -326,6 +326,8 @@
           <w:szCs w:val="23"/>
         </w:rPr>
       </w:pPr>
+      <w:bookmarkStart w:id="0" w:name="_GoBack"/>
+      <w:bookmarkEnd w:id="0"/>
     </w:p>
     <w:p>
       <w:pPr>
@@ -373,36 +375,24 @@
     </w:p>
     <w:p>
       <w:pPr>
-        <w:spacing w:after="240"/>
-        <w:jc w:val="center"/>
-        <w:rPr>
-          <w:color w:val="000000"/>
-          <w:sz w:val="23"/>
-          <w:szCs w:val="23"/>
-        </w:rPr>
-      </w:pPr>
-    </w:p>
-    <w:p>
-      <w:pPr>
-        <w:spacing w:after="240"/>
-        <w:jc w:val="center"/>
-        <w:rPr>
-          <w:color w:val="000000"/>
-          <w:sz w:val="23"/>
-          <w:szCs w:val="23"/>
-        </w:rPr>
-      </w:pPr>
-    </w:p>
-    <w:p>
-      <w:pPr>
         <w:pStyle w:val="Standard"/>
         <w:spacing w:after="240"/>
+        <w:rPr>
+          <w:rFonts w:ascii="Times New Roman" w:eastAsia="Times New Roman" w:hAnsi="Times New Roman" w:cs="Times New Roman"/>
+        </w:rPr>
+      </w:pPr>
+    </w:p>
+    <w:p>
+      <w:pPr>
+        <w:pStyle w:val="Standard"/>
+        <w:spacing w:after="240"/>
       </w:pPr>
       <w:proofErr w:type="gramStart"/>
       <w:r>
         <w:rPr>
           <w:rFonts w:ascii="Times New Roman" w:eastAsia="Times New Roman" w:hAnsi="Times New Roman" w:cs="Times New Roman"/>
         </w:rPr>
+        <w:lastRenderedPageBreak/>
         <w:t>Copyright © Florida International University 2014.</w:t>
       </w:r>
       <w:proofErr w:type="gramEnd"/>
@@ -2509,8 +2499,6 @@
           <w:noProof/>
         </w:rPr>
       </w:pPr>
-      <w:bookmarkStart w:id="0" w:name="_GoBack"/>
-      <w:bookmarkEnd w:id="0"/>
     </w:p>
     <w:p>
       <w:pPr>
@@ -3475,7 +3463,7 @@
                     <pic:cNvPicPr/>
                   </pic:nvPicPr>
                   <pic:blipFill>
-                    <a:blip r:embed="rId7">
+                    <a:blip r:embed="rId9">
                       <a:extLst>
                         <a:ext uri="{28A0092B-C50C-407E-A947-70E740481C1C}">
                           <a14:useLocalDpi xmlns:a14="http://schemas.microsoft.com/office/drawing/2010/main" val="0"/>
@@ -3600,7 +3588,7 @@
                     </pic:cNvPicPr>
                   </pic:nvPicPr>
                   <pic:blipFill>
-                    <a:blip r:embed="rId8">
+                    <a:blip r:embed="rId10">
                       <a:extLst>
                         <a:ext uri="{28A0092B-C50C-407E-A947-70E740481C1C}">
                           <a14:useLocalDpi xmlns:a14="http://schemas.microsoft.com/office/drawing/2010/main" val="0"/>
@@ -3711,7 +3699,7 @@
                     <pic:cNvPicPr/>
                   </pic:nvPicPr>
                   <pic:blipFill>
-                    <a:blip r:embed="rId9">
+                    <a:blip r:embed="rId11">
                       <a:extLst>
                         <a:ext uri="{28A0092B-C50C-407E-A947-70E740481C1C}">
                           <a14:useLocalDpi xmlns:a14="http://schemas.microsoft.com/office/drawing/2010/main" val="0"/>
@@ -3792,18 +3780,60 @@
     </w:p>
     <w:p>
       <w:pPr>
-        <w:pStyle w:val="Heading1"/>
-        <w:rPr>
-          <w:rFonts w:ascii="Times New Roman" w:hAnsi="Times New Roman"/>
-          <w:color w:val="4F81BD"/>
-        </w:rPr>
-      </w:pPr>
-      <w:r>
-        <w:rPr>
-          <w:rFonts w:ascii="Times New Roman" w:hAnsi="Times New Roman"/>
-          <w:color w:val="4F81BD"/>
-        </w:rPr>
-        <w:t xml:space="preserve"> </w:t>
+        <w:rPr>
+          <w:sz w:val="22"/>
+          <w:szCs w:val="22"/>
+        </w:rPr>
+      </w:pPr>
+    </w:p>
+    <w:p>
+      <w:pPr>
+        <w:spacing w:line="360" w:lineRule="auto"/>
+        <w:rPr>
+          <w:color w:val="000000"/>
+          <w:sz w:val="22"/>
+          <w:szCs w:val="22"/>
+        </w:rPr>
+      </w:pPr>
+      <w:r>
+        <w:rPr>
+          <w:color w:val="000000"/>
+          <w:sz w:val="22"/>
+          <w:szCs w:val="22"/>
+        </w:rPr>
+        <w:t>The detailed design of the VQ system is considered an abstract that translate to source code in a clear way. That is one of the reasons that it</w:t>
+      </w:r>
+      <w:r>
+        <w:rPr>
+          <w:color w:val="000000"/>
+          <w:sz w:val="22"/>
+          <w:szCs w:val="22"/>
+        </w:rPr>
+        <w:t xml:space="preserve"> has to be detailed and clear. The detailed design chapter will present the system design in a variety of views where each uses a variety of modeling techniques. This chapter is composed for four sections. Section 3.1</w:t>
+      </w:r>
+      <w:r>
+        <w:rPr>
+          <w:color w:val="000000"/>
+          <w:sz w:val="22"/>
+          <w:szCs w:val="22"/>
+        </w:rPr>
+        <w:t xml:space="preserve"> is the overview of the chapter; it</w:t>
+      </w:r>
+      <w:r>
+        <w:rPr>
+          <w:color w:val="000000"/>
+          <w:sz w:val="22"/>
+          <w:szCs w:val="22"/>
+        </w:rPr>
+        <w:t xml:space="preserve"> will give a brief description</w:t>
+      </w:r>
+      <w:r>
+        <w:rPr>
+          <w:color w:val="000000"/>
+          <w:sz w:val="22"/>
+          <w:szCs w:val="22"/>
+        </w:rPr>
+        <w:t xml:space="preserve"> of the behavior and structure of each subsystem. Section 3.2 contains the static models of each subsystem, and Section 3.3 the dynamic model, which will provide the different diagrams for each subsystem. Section 3.4 delivers the class interfaces and constraints for the main control object in each system.</w:t>
       </w:r>
     </w:p>
     <w:p>
@@ -3826,6 +3856,8 @@
       </w:r>
     </w:p>
     <w:p/>
+    <w:p/>
+    <w:p/>
     <w:p>
       <w:pPr>
         <w:pStyle w:val="Heading2"/>
@@ -3868,85 +3900,24 @@
     </w:p>
     <w:p>
       <w:pPr>
-        <w:spacing w:line="480" w:lineRule="auto"/>
-        <w:rPr>
-          <w:rFonts w:eastAsiaTheme="majorEastAsia"/>
-        </w:rPr>
-      </w:pPr>
-    </w:p>
-    <w:p>
-      <w:pPr>
-        <w:spacing w:line="480" w:lineRule="auto"/>
-        <w:rPr>
-          <w:rFonts w:eastAsiaTheme="majorEastAsia"/>
-        </w:rPr>
-      </w:pPr>
-    </w:p>
-    <w:p>
-      <w:pPr>
-        <w:spacing w:line="360" w:lineRule="auto"/>
-        <w:ind w:left="720"/>
-        <w:rPr>
-          <w:sz w:val="22"/>
-          <w:szCs w:val="22"/>
-        </w:rPr>
-      </w:pPr>
-    </w:p>
-    <w:p>
-      <w:pPr>
-        <w:spacing w:line="360" w:lineRule="auto"/>
-        <w:ind w:left="720"/>
-        <w:rPr>
-          <w:sz w:val="22"/>
-          <w:szCs w:val="22"/>
-        </w:rPr>
-      </w:pPr>
-    </w:p>
-    <w:p>
-      <w:pPr>
-        <w:spacing w:line="360" w:lineRule="auto"/>
-        <w:ind w:left="720"/>
-        <w:rPr>
-          <w:sz w:val="22"/>
-          <w:szCs w:val="22"/>
-        </w:rPr>
-      </w:pPr>
-    </w:p>
-    <w:p>
-      <w:pPr>
-        <w:spacing w:line="360" w:lineRule="auto"/>
-        <w:ind w:left="720"/>
-        <w:rPr>
-          <w:sz w:val="22"/>
-          <w:szCs w:val="22"/>
-        </w:rPr>
-      </w:pPr>
-    </w:p>
-    <w:p>
-      <w:pPr>
-        <w:spacing w:line="360" w:lineRule="auto"/>
-        <w:ind w:left="720"/>
-        <w:rPr>
-          <w:sz w:val="22"/>
-          <w:szCs w:val="22"/>
-        </w:rPr>
-      </w:pPr>
-    </w:p>
-    <w:p>
-      <w:pPr>
-        <w:spacing w:line="480" w:lineRule="auto"/>
-        <w:rPr>
-          <w:rFonts w:eastAsiaTheme="majorEastAsia"/>
-        </w:rPr>
-      </w:pPr>
-    </w:p>
-    <w:p>
-      <w:pPr>
         <w:pStyle w:val="Heading2"/>
+        <w:rPr>
+          <w:rFonts w:ascii="Times New Roman" w:eastAsiaTheme="majorEastAsia" w:hAnsi="Times New Roman"/>
+          <w:b w:val="0"/>
+          <w:bCs w:val="0"/>
+          <w:color w:val="auto"/>
+          <w:sz w:val="24"/>
+          <w:szCs w:val="24"/>
+        </w:rPr>
       </w:pPr>
       <w:bookmarkStart w:id="51" w:name="_Toc374055173"/>
       <w:bookmarkStart w:id="52" w:name="_Toc267906016"/>
       <w:bookmarkStart w:id="53" w:name="_Toc275906632"/>
+    </w:p>
+    <w:p>
+      <w:pPr>
+        <w:pStyle w:val="Heading2"/>
+      </w:pPr>
       <w:r>
         <w:t>3.4 Code Specification</w:t>
       </w:r>
@@ -3972,17 +3943,17 @@
           <w:color w:val="548DD4" w:themeColor="text2" w:themeTint="99"/>
         </w:rPr>
       </w:pPr>
-      <w:bookmarkStart w:id="54" w:name="_Toc228332547"/>
-      <w:bookmarkStart w:id="55" w:name="_Toc374055175"/>
-      <w:bookmarkStart w:id="56" w:name="_Toc267906017"/>
-      <w:bookmarkStart w:id="57" w:name="_Toc275906633"/>
+      <w:bookmarkStart w:id="54" w:name="_Toc275906633"/>
+      <w:bookmarkStart w:id="55" w:name="_Toc228332547"/>
+      <w:bookmarkStart w:id="56" w:name="_Toc374055175"/>
+      <w:bookmarkStart w:id="57" w:name="_Toc267906017"/>
       <w:r>
         <w:rPr>
           <w:color w:val="548DD4" w:themeColor="text2" w:themeTint="99"/>
         </w:rPr>
         <w:t>4. Glossary</w:t>
       </w:r>
-      <w:bookmarkEnd w:id="57"/>
+      <w:bookmarkEnd w:id="54"/>
     </w:p>
     <w:p/>
     <w:p>
@@ -4088,9 +4059,9 @@
         </w:rPr>
         <w:t>5. Appendix</w:t>
       </w:r>
-      <w:bookmarkEnd w:id="54"/>
       <w:bookmarkEnd w:id="55"/>
       <w:bookmarkEnd w:id="56"/>
+      <w:bookmarkEnd w:id="57"/>
       <w:bookmarkEnd w:id="58"/>
     </w:p>
     <w:p>
@@ -4139,7 +4110,7 @@
                     </pic:cNvPicPr>
                   </pic:nvPicPr>
                   <pic:blipFill>
-                    <a:blip r:embed="rId10">
+                    <a:blip r:embed="rId12">
                       <a:extLst>
                         <a:ext uri="{28A0092B-C50C-407E-A947-70E740481C1C}">
                           <a14:useLocalDpi xmlns:a14="http://schemas.microsoft.com/office/drawing/2010/main" val="0"/>
@@ -21549,15 +21520,7 @@
           <w:sz w:val="22"/>
           <w:szCs w:val="22"/>
         </w:rPr>
-        <w:t xml:space="preserve">, </w:t>
-      </w:r>
-      <w:r>
-        <w:rPr>
-          <w:rFonts w:eastAsiaTheme="minorEastAsia"/>
-          <w:sz w:val="22"/>
-          <w:szCs w:val="22"/>
-        </w:rPr>
-        <w:t xml:space="preserve">Bernard </w:t>
+        <w:t xml:space="preserve">, Bernard </w:t>
       </w:r>
       <w:proofErr w:type="spellStart"/>
       <w:r>
@@ -21665,6 +21628,7 @@
       </w:pPr>
     </w:p>
     <w:sectPr>
+      <w:footerReference w:type="default" r:id="rId13"/>
       <w:pgSz w:w="12240" w:h="15840"/>
       <w:pgMar w:top="1440" w:right="1800" w:bottom="1440" w:left="1800" w:header="720" w:footer="720" w:gutter="0"/>
       <w:cols w:space="720"/>
@@ -21672,6 +21636,63 @@
     </w:sectPr>
   </w:body>
 </w:document>
+</file>
+
+<file path=word/endnotes.xml><?xml version="1.0" encoding="utf-8"?>
+<w:endnotes xmlns:wpc="http://schemas.microsoft.com/office/word/2010/wordprocessingCanvas" xmlns:mo="http://schemas.microsoft.com/office/mac/office/2008/main" xmlns:mc="http://schemas.openxmlformats.org/markup-compatibility/2006" xmlns:mv="urn:schemas-microsoft-com:mac:vml" xmlns:o="urn:schemas-microsoft-com:office:office" xmlns:r="http://schemas.openxmlformats.org/officeDocument/2006/relationships" xmlns:m="http://schemas.openxmlformats.org/officeDocument/2006/math" xmlns:v="urn:schemas-microsoft-com:vml" xmlns:wp14="http://schemas.microsoft.com/office/word/2010/wordprocessingDrawing" xmlns:wp="http://schemas.openxmlformats.org/drawingml/2006/wordprocessingDrawing" xmlns:w10="urn:schemas-microsoft-com:office:word" xmlns:w="http://schemas.openxmlformats.org/wordprocessingml/2006/main" xmlns:w14="http://schemas.microsoft.com/office/word/2010/wordml" xmlns:wpg="http://schemas.microsoft.com/office/word/2010/wordprocessingGroup" xmlns:wpi="http://schemas.microsoft.com/office/word/2010/wordprocessingInk" xmlns:wne="http://schemas.microsoft.com/office/word/2006/wordml" xmlns:wps="http://schemas.microsoft.com/office/word/2010/wordprocessingShape" mc:Ignorable="w14 wp14">
+  <w:endnote w:type="separator" w:id="-1">
+    <w:p>
+      <w:r>
+        <w:separator/>
+      </w:r>
+    </w:p>
+  </w:endnote>
+  <w:endnote w:type="continuationSeparator" w:id="0">
+    <w:p>
+      <w:r>
+        <w:continuationSeparator/>
+      </w:r>
+    </w:p>
+  </w:endnote>
+</w:endnotes>
+</file>
+
+<file path=word/footer1.xml><?xml version="1.0" encoding="utf-8"?>
+<w:ftr xmlns:wpc="http://schemas.microsoft.com/office/word/2010/wordprocessingCanvas" xmlns:mo="http://schemas.microsoft.com/office/mac/office/2008/main" xmlns:mc="http://schemas.openxmlformats.org/markup-compatibility/2006" xmlns:mv="urn:schemas-microsoft-com:mac:vml" xmlns:o="urn:schemas-microsoft-com:office:office" xmlns:r="http://schemas.openxmlformats.org/officeDocument/2006/relationships" xmlns:m="http://schemas.openxmlformats.org/officeDocument/2006/math" xmlns:v="urn:schemas-microsoft-com:vml" xmlns:wp14="http://schemas.microsoft.com/office/word/2010/wordprocessingDrawing" xmlns:wp="http://schemas.openxmlformats.org/drawingml/2006/wordprocessingDrawing" xmlns:w10="urn:schemas-microsoft-com:office:word" xmlns:w="http://schemas.openxmlformats.org/wordprocessingml/2006/main" xmlns:w14="http://schemas.microsoft.com/office/word/2010/wordml" xmlns:wpg="http://schemas.microsoft.com/office/word/2010/wordprocessingGroup" xmlns:wpi="http://schemas.microsoft.com/office/word/2010/wordprocessingInk" xmlns:wne="http://schemas.microsoft.com/office/word/2006/wordml" xmlns:wps="http://schemas.microsoft.com/office/word/2010/wordprocessingShape" mc:Ignorable="w14 wp14">
+  <w:p>
+    <w:pPr>
+      <w:pStyle w:val="Footer"/>
+      <w:ind w:right="360"/>
+    </w:pPr>
+    <w:r>
+      <w:t xml:space="preserve">Senior Project | Virtual Queue | Design Document </w:t>
+    </w:r>
+  </w:p>
+  <w:p>
+    <w:pPr>
+      <w:pStyle w:val="Footer"/>
+    </w:pPr>
+  </w:p>
+</w:ftr>
+</file>
+
+<file path=word/footnotes.xml><?xml version="1.0" encoding="utf-8"?>
+<w:footnotes xmlns:wpc="http://schemas.microsoft.com/office/word/2010/wordprocessingCanvas" xmlns:mo="http://schemas.microsoft.com/office/mac/office/2008/main" xmlns:mc="http://schemas.openxmlformats.org/markup-compatibility/2006" xmlns:mv="urn:schemas-microsoft-com:mac:vml" xmlns:o="urn:schemas-microsoft-com:office:office" xmlns:r="http://schemas.openxmlformats.org/officeDocument/2006/relationships" xmlns:m="http://schemas.openxmlformats.org/officeDocument/2006/math" xmlns:v="urn:schemas-microsoft-com:vml" xmlns:wp14="http://schemas.microsoft.com/office/word/2010/wordprocessingDrawing" xmlns:wp="http://schemas.openxmlformats.org/drawingml/2006/wordprocessingDrawing" xmlns:w10="urn:schemas-microsoft-com:office:word" xmlns:w="http://schemas.openxmlformats.org/wordprocessingml/2006/main" xmlns:w14="http://schemas.microsoft.com/office/word/2010/wordml" xmlns:wpg="http://schemas.microsoft.com/office/word/2010/wordprocessingGroup" xmlns:wpi="http://schemas.microsoft.com/office/word/2010/wordprocessingInk" xmlns:wne="http://schemas.microsoft.com/office/word/2006/wordml" xmlns:wps="http://schemas.microsoft.com/office/word/2010/wordprocessingShape" mc:Ignorable="w14 wp14">
+  <w:footnote w:type="separator" w:id="-1">
+    <w:p>
+      <w:r>
+        <w:separator/>
+      </w:r>
+    </w:p>
+  </w:footnote>
+  <w:footnote w:type="continuationSeparator" w:id="0">
+    <w:p>
+      <w:r>
+        <w:continuationSeparator/>
+      </w:r>
+    </w:p>
+  </w:footnote>
+</w:footnotes>
 </file>
 
 <file path=word/numbering.xml><?xml version="1.0" encoding="utf-8"?>
@@ -28118,6 +28139,82 @@
       <w:u w:val="single"/>
     </w:rPr>
   </w:style>
+  <w:style w:type="paragraph" w:styleId="Header">
+    <w:name w:val="header"/>
+    <w:basedOn w:val="Normal"/>
+    <w:link w:val="HeaderChar"/>
+    <w:uiPriority w:val="99"/>
+    <w:unhideWhenUsed/>
+    <w:rsid w:val="00931AB6"/>
+    <w:pPr>
+      <w:tabs>
+        <w:tab w:val="center" w:pos="4320"/>
+        <w:tab w:val="right" w:pos="8640"/>
+      </w:tabs>
+    </w:pPr>
+  </w:style>
+  <w:style w:type="character" w:customStyle="1" w:styleId="HeaderChar">
+    <w:name w:val="Header Char"/>
+    <w:basedOn w:val="DefaultParagraphFont"/>
+    <w:link w:val="Header"/>
+    <w:uiPriority w:val="99"/>
+    <w:rsid w:val="00931AB6"/>
+    <w:rPr>
+      <w:rFonts w:ascii="Times New Roman" w:eastAsia="Times New Roman" w:hAnsi="Times New Roman" w:cs="Times New Roman"/>
+    </w:rPr>
+  </w:style>
+  <w:style w:type="paragraph" w:styleId="Footer">
+    <w:name w:val="footer"/>
+    <w:basedOn w:val="Normal"/>
+    <w:link w:val="FooterChar"/>
+    <w:uiPriority w:val="99"/>
+    <w:unhideWhenUsed/>
+    <w:rsid w:val="00931AB6"/>
+    <w:pPr>
+      <w:tabs>
+        <w:tab w:val="center" w:pos="4320"/>
+        <w:tab w:val="right" w:pos="8640"/>
+      </w:tabs>
+    </w:pPr>
+  </w:style>
+  <w:style w:type="character" w:customStyle="1" w:styleId="FooterChar">
+    <w:name w:val="Footer Char"/>
+    <w:basedOn w:val="DefaultParagraphFont"/>
+    <w:link w:val="Footer"/>
+    <w:uiPriority w:val="99"/>
+    <w:rsid w:val="00931AB6"/>
+    <w:rPr>
+      <w:rFonts w:ascii="Times New Roman" w:eastAsia="Times New Roman" w:hAnsi="Times New Roman" w:cs="Times New Roman"/>
+    </w:rPr>
+  </w:style>
+  <w:style w:type="paragraph" w:styleId="FootnoteText">
+    <w:name w:val="footnote text"/>
+    <w:basedOn w:val="Normal"/>
+    <w:link w:val="FootnoteTextChar"/>
+    <w:uiPriority w:val="99"/>
+    <w:unhideWhenUsed/>
+    <w:rsid w:val="00931AB6"/>
+  </w:style>
+  <w:style w:type="character" w:customStyle="1" w:styleId="FootnoteTextChar">
+    <w:name w:val="Footnote Text Char"/>
+    <w:basedOn w:val="DefaultParagraphFont"/>
+    <w:link w:val="FootnoteText"/>
+    <w:uiPriority w:val="99"/>
+    <w:rsid w:val="00931AB6"/>
+    <w:rPr>
+      <w:rFonts w:ascii="Times New Roman" w:eastAsia="Times New Roman" w:hAnsi="Times New Roman" w:cs="Times New Roman"/>
+    </w:rPr>
+  </w:style>
+  <w:style w:type="character" w:styleId="FootnoteReference">
+    <w:name w:val="footnote reference"/>
+    <w:basedOn w:val="DefaultParagraphFont"/>
+    <w:uiPriority w:val="99"/>
+    <w:unhideWhenUsed/>
+    <w:rsid w:val="00931AB6"/>
+    <w:rPr>
+      <w:vertAlign w:val="superscript"/>
+    </w:rPr>
+  </w:style>
 </w:styles>
 </file>
 
@@ -28587,6 +28684,82 @@
       <w:u w:val="single"/>
     </w:rPr>
   </w:style>
+  <w:style w:type="paragraph" w:styleId="Header">
+    <w:name w:val="header"/>
+    <w:basedOn w:val="Normal"/>
+    <w:link w:val="HeaderChar"/>
+    <w:uiPriority w:val="99"/>
+    <w:unhideWhenUsed/>
+    <w:rsid w:val="00931AB6"/>
+    <w:pPr>
+      <w:tabs>
+        <w:tab w:val="center" w:pos="4320"/>
+        <w:tab w:val="right" w:pos="8640"/>
+      </w:tabs>
+    </w:pPr>
+  </w:style>
+  <w:style w:type="character" w:customStyle="1" w:styleId="HeaderChar">
+    <w:name w:val="Header Char"/>
+    <w:basedOn w:val="DefaultParagraphFont"/>
+    <w:link w:val="Header"/>
+    <w:uiPriority w:val="99"/>
+    <w:rsid w:val="00931AB6"/>
+    <w:rPr>
+      <w:rFonts w:ascii="Times New Roman" w:eastAsia="Times New Roman" w:hAnsi="Times New Roman" w:cs="Times New Roman"/>
+    </w:rPr>
+  </w:style>
+  <w:style w:type="paragraph" w:styleId="Footer">
+    <w:name w:val="footer"/>
+    <w:basedOn w:val="Normal"/>
+    <w:link w:val="FooterChar"/>
+    <w:uiPriority w:val="99"/>
+    <w:unhideWhenUsed/>
+    <w:rsid w:val="00931AB6"/>
+    <w:pPr>
+      <w:tabs>
+        <w:tab w:val="center" w:pos="4320"/>
+        <w:tab w:val="right" w:pos="8640"/>
+      </w:tabs>
+    </w:pPr>
+  </w:style>
+  <w:style w:type="character" w:customStyle="1" w:styleId="FooterChar">
+    <w:name w:val="Footer Char"/>
+    <w:basedOn w:val="DefaultParagraphFont"/>
+    <w:link w:val="Footer"/>
+    <w:uiPriority w:val="99"/>
+    <w:rsid w:val="00931AB6"/>
+    <w:rPr>
+      <w:rFonts w:ascii="Times New Roman" w:eastAsia="Times New Roman" w:hAnsi="Times New Roman" w:cs="Times New Roman"/>
+    </w:rPr>
+  </w:style>
+  <w:style w:type="paragraph" w:styleId="FootnoteText">
+    <w:name w:val="footnote text"/>
+    <w:basedOn w:val="Normal"/>
+    <w:link w:val="FootnoteTextChar"/>
+    <w:uiPriority w:val="99"/>
+    <w:unhideWhenUsed/>
+    <w:rsid w:val="00931AB6"/>
+  </w:style>
+  <w:style w:type="character" w:customStyle="1" w:styleId="FootnoteTextChar">
+    <w:name w:val="Footnote Text Char"/>
+    <w:basedOn w:val="DefaultParagraphFont"/>
+    <w:link w:val="FootnoteText"/>
+    <w:uiPriority w:val="99"/>
+    <w:rsid w:val="00931AB6"/>
+    <w:rPr>
+      <w:rFonts w:ascii="Times New Roman" w:eastAsia="Times New Roman" w:hAnsi="Times New Roman" w:cs="Times New Roman"/>
+    </w:rPr>
+  </w:style>
+  <w:style w:type="character" w:styleId="FootnoteReference">
+    <w:name w:val="footnote reference"/>
+    <w:basedOn w:val="DefaultParagraphFont"/>
+    <w:uiPriority w:val="99"/>
+    <w:unhideWhenUsed/>
+    <w:rsid w:val="00931AB6"/>
+    <w:rPr>
+      <w:vertAlign w:val="superscript"/>
+    </w:rPr>
+  </w:style>
 </w:styles>
 </file>
 

</xml_diff>